<commit_message>
Kinda finished 2nd implementation
</commit_message>
<xml_diff>
--- a/Assignment/A1_Part2/BrendanRusso-MiniCheckers-v2.docx
+++ b/Assignment/A1_Part2/BrendanRusso-MiniCheckers-v2.docx
@@ -27,31 +27,7 @@
         </w:numPr>
       </w:pPr>
       <w:r>
-        <w:t>Implement a board with an array of cells</w:t>
-      </w:r>
-    </w:p>
-    <w:p>
-      <w:pPr>
-        <w:pStyle w:val="ListParagraph"/>
-        <w:numPr>
-          <w:ilvl w:val="0"/>
-          <w:numId w:val="1"/>
-        </w:numPr>
-      </w:pPr>
-      <w:r>
-        <w:t>Cells won’t change at this stage but tell you who’s on what cell</w:t>
-      </w:r>
-    </w:p>
-    <w:p>
-      <w:pPr>
-        <w:pStyle w:val="ListParagraph"/>
-        <w:numPr>
-          <w:ilvl w:val="0"/>
-          <w:numId w:val="1"/>
-        </w:numPr>
-      </w:pPr>
-      <w:r>
-        <w:t>Also going to implement the state machine to tell you who’s turn it is and who needs to enter details</w:t>
+        <w:t>Implement the game state machine so that it can go from waiting for IP, to enter player 1 name and then enter player 2 name.</w:t>
       </w:r>
     </w:p>
     <w:sectPr>

</xml_diff>